<commit_message>
im working on it
</commit_message>
<xml_diff>
--- a/Proposal/Proposal demo.docx
+++ b/Proposal/Proposal demo.docx
@@ -6,7 +6,7 @@
       <w:pPr>
         <w:pStyle w:val="Title"/>
         <w:rPr>
-          <w:rFonts w:ascii="Times New Roman" w:eastAsia="標楷體" w:hAnsi="Times New Roman" w:cs="Times New Roman" w:hint="eastAsia"/>
+          <w:rFonts w:ascii="Times New Roman" w:eastAsia="標楷體" w:hAnsi="Times New Roman" w:cs="Times New Roman"/>
           <w:sz w:val="40"/>
           <w:szCs w:val="40"/>
         </w:rPr>
@@ -81,19 +81,29 @@
         </w:rPr>
         <w:t xml:space="preserve">: </w:t>
       </w:r>
-      <w:proofErr w:type="gramStart"/>
       <w:r>
         <w:rPr>
           <w:rFonts w:ascii="Times New Roman" w:eastAsia="標楷體" w:hAnsi="Times New Roman" w:cs="Times New Roman"/>
         </w:rPr>
         <w:t>蘇亮羽</w:t>
       </w:r>
-      <w:proofErr w:type="gramEnd"/>
-      <w:r>
-        <w:rPr>
-          <w:rFonts w:ascii="Times New Roman" w:eastAsia="標楷體" w:hAnsi="Times New Roman" w:cs="Times New Roman"/>
-        </w:rPr>
-        <w:t xml:space="preserve"> Su Liang-Yu</w:t>
+      <w:r>
+        <w:rPr>
+          <w:rFonts w:ascii="Times New Roman" w:eastAsia="標楷體" w:hAnsi="Times New Roman" w:cs="Times New Roman"/>
+        </w:rPr>
+        <w:t xml:space="preserve"> Su Liang</w:t>
+      </w:r>
+      <w:r>
+        <w:rPr>
+          <w:rFonts w:ascii="Times New Roman" w:eastAsia="標楷體" w:hAnsi="Times New Roman" w:cs="Times New Roman"/>
+        </w:rPr>
+        <w:t xml:space="preserve"> </w:t>
+      </w:r>
+      <w:r>
+        <w:rPr>
+          <w:rFonts w:ascii="Times New Roman" w:eastAsia="標楷體" w:hAnsi="Times New Roman" w:cs="Times New Roman"/>
+        </w:rPr>
+        <w:t>Yu</w:t>
       </w:r>
       <w:r>
         <w:rPr>
@@ -103,9 +113,15 @@
       </w:r>
       <w:r>
         <w:rPr>
-          <w:rFonts w:ascii="Times New Roman" w:eastAsia="標楷體" w:hAnsi="Times New Roman" w:cs="Times New Roman"/>
-        </w:rPr>
-        <w:t>黃柏皓</w:t>
+          <w:rFonts w:ascii="Times New Roman" w:eastAsia="標楷體" w:hAnsi="Times New Roman" w:cs="Times New Roman" w:hint="eastAsia"/>
+        </w:rPr>
+        <w:t>王</w:t>
+      </w:r>
+      <w:r>
+        <w:rPr>
+          <w:rFonts w:ascii="Times New Roman" w:eastAsia="標楷體" w:hAnsi="Times New Roman" w:cs="Times New Roman"/>
+        </w:rPr>
+        <w:t>柏皓</w:t>
       </w:r>
       <w:r>
         <w:rPr>
@@ -117,7 +133,31 @@
         <w:rPr>
           <w:rFonts w:ascii="Times New Roman" w:eastAsia="標楷體" w:hAnsi="Times New Roman" w:cs="Times New Roman"/>
         </w:rPr>
-        <w:t xml:space="preserve">Wang Po-Hao </w:t>
+        <w:t>Wang Po</w:t>
+      </w:r>
+      <w:r>
+        <w:rPr>
+          <w:rFonts w:ascii="Times New Roman" w:eastAsia="標楷體" w:hAnsi="Times New Roman" w:cs="Times New Roman"/>
+        </w:rPr>
+        <w:t xml:space="preserve"> </w:t>
+      </w:r>
+      <w:r>
+        <w:rPr>
+          <w:rFonts w:ascii="Times New Roman" w:eastAsia="標楷體" w:hAnsi="Times New Roman" w:cs="Times New Roman"/>
+        </w:rPr>
+        <w:t xml:space="preserve">Hao </w:t>
+      </w:r>
+      <w:r>
+        <w:rPr>
+          <w:rFonts w:ascii="Times New Roman" w:eastAsia="標楷體" w:hAnsi="Times New Roman" w:cs="Times New Roman" w:hint="eastAsia"/>
+        </w:rPr>
+        <w:t>4</w:t>
+      </w:r>
+      <w:r>
+        <w:rPr>
+          <w:rFonts w:ascii="Times New Roman" w:eastAsia="標楷體" w:hAnsi="Times New Roman" w:cs="Times New Roman"/>
+        </w:rPr>
+        <w:t>113029014</w:t>
       </w:r>
     </w:p>
     <w:p>
@@ -186,28 +226,12 @@
         </w:rPr>
         <w:t>，其中</w:t>
       </w:r>
-      <w:proofErr w:type="spellStart"/>
-      <w:r>
-        <w:rPr>
-          <w:rFonts w:ascii="Times New Roman" w:eastAsia="標楷體" w:hAnsi="Times New Roman" w:cs="Times New Roman"/>
-        </w:rPr>
-        <w:t>vinho</w:t>
-      </w:r>
-      <w:proofErr w:type="spellEnd"/>
-      <w:r>
-        <w:rPr>
-          <w:rFonts w:ascii="Times New Roman" w:eastAsia="標楷體" w:hAnsi="Times New Roman" w:cs="Times New Roman"/>
-        </w:rPr>
-        <w:t xml:space="preserve"> </w:t>
-      </w:r>
-      <w:proofErr w:type="spellStart"/>
-      <w:r>
-        <w:rPr>
-          <w:rFonts w:ascii="Times New Roman" w:eastAsia="標楷體" w:hAnsi="Times New Roman" w:cs="Times New Roman"/>
-        </w:rPr>
-        <w:t>verde</w:t>
-      </w:r>
-      <w:proofErr w:type="spellEnd"/>
+      <w:r>
+        <w:rPr>
+          <w:rFonts w:ascii="Times New Roman" w:eastAsia="標楷體" w:hAnsi="Times New Roman" w:cs="Times New Roman"/>
+        </w:rPr>
+        <w:t>vinho verde</w:t>
+      </w:r>
       <w:r>
         <w:rPr>
           <w:rFonts w:ascii="Times New Roman" w:eastAsia="標楷體" w:hAnsi="Times New Roman" w:cs="Times New Roman"/>
@@ -407,63 +431,7 @@
         <w:rPr>
           <w:rFonts w:ascii="Times New Roman" w:eastAsia="標楷體" w:hAnsi="Times New Roman" w:cs="Times New Roman"/>
         </w:rPr>
-        <w:t>(</w:t>
-      </w:r>
-      <w:proofErr w:type="spellStart"/>
-      <w:r>
-        <w:rPr>
-          <w:rFonts w:ascii="Times New Roman" w:eastAsia="標楷體" w:hAnsi="Times New Roman" w:cs="Times New Roman"/>
-        </w:rPr>
-        <w:t>Comissão</w:t>
-      </w:r>
-      <w:proofErr w:type="spellEnd"/>
-      <w:r>
-        <w:rPr>
-          <w:rFonts w:ascii="Times New Roman" w:eastAsia="標楷體" w:hAnsi="Times New Roman" w:cs="Times New Roman"/>
-        </w:rPr>
-        <w:t xml:space="preserve"> de </w:t>
-      </w:r>
-      <w:proofErr w:type="spellStart"/>
-      <w:r>
-        <w:rPr>
-          <w:rFonts w:ascii="Times New Roman" w:eastAsia="標楷體" w:hAnsi="Times New Roman" w:cs="Times New Roman"/>
-        </w:rPr>
-        <w:t>Viticultura</w:t>
-      </w:r>
-      <w:proofErr w:type="spellEnd"/>
-      <w:r>
-        <w:rPr>
-          <w:rFonts w:ascii="Times New Roman" w:eastAsia="標楷體" w:hAnsi="Times New Roman" w:cs="Times New Roman"/>
-        </w:rPr>
-        <w:t xml:space="preserve"> da </w:t>
-      </w:r>
-      <w:proofErr w:type="spellStart"/>
-      <w:r>
-        <w:rPr>
-          <w:rFonts w:ascii="Times New Roman" w:eastAsia="標楷體" w:hAnsi="Times New Roman" w:cs="Times New Roman"/>
-        </w:rPr>
-        <w:t>Região</w:t>
-      </w:r>
-      <w:proofErr w:type="spellEnd"/>
-      <w:r>
-        <w:rPr>
-          <w:rFonts w:ascii="Times New Roman" w:eastAsia="標楷體" w:hAnsi="Times New Roman" w:cs="Times New Roman"/>
-        </w:rPr>
-        <w:t xml:space="preserve"> dos </w:t>
-      </w:r>
-      <w:proofErr w:type="spellStart"/>
-      <w:r>
-        <w:rPr>
-          <w:rFonts w:ascii="Times New Roman" w:eastAsia="標楷體" w:hAnsi="Times New Roman" w:cs="Times New Roman"/>
-        </w:rPr>
-        <w:t>Vinhos</w:t>
-      </w:r>
-      <w:proofErr w:type="spellEnd"/>
-      <w:r>
-        <w:rPr>
-          <w:rFonts w:ascii="Times New Roman" w:eastAsia="標楷體" w:hAnsi="Times New Roman" w:cs="Times New Roman"/>
-        </w:rPr>
-        <w:t xml:space="preserve"> Verdes)</w:t>
+        <w:t>(Comissão de Viticultura da Região dos Vinhos Verdes)</w:t>
       </w:r>
       <w:r>
         <w:rPr>
@@ -477,33 +445,17 @@
         </w:rPr>
         <w:t>劃分的特定區域所生產出的葡萄酒，由</w:t>
       </w:r>
-      <w:proofErr w:type="spellStart"/>
       <w:r>
         <w:rPr>
           <w:rFonts w:ascii="Times New Roman" w:eastAsia="標楷體" w:hAnsi="Times New Roman" w:cs="Times New Roman" w:hint="eastAsia"/>
         </w:rPr>
         <w:t>iLab</w:t>
       </w:r>
-      <w:proofErr w:type="spellEnd"/>
-      <w:r>
-        <w:rPr>
-          <w:rFonts w:ascii="Times New Roman" w:eastAsia="標楷體" w:hAnsi="Times New Roman" w:cs="Times New Roman" w:hint="eastAsia"/>
-        </w:rPr>
-        <w:t>系統進行</w:t>
-      </w:r>
-      <w:proofErr w:type="gramStart"/>
-      <w:r>
-        <w:rPr>
-          <w:rFonts w:ascii="Times New Roman" w:eastAsia="標楷體" w:hAnsi="Times New Roman" w:cs="Times New Roman" w:hint="eastAsia"/>
-        </w:rPr>
-        <w:t>採</w:t>
-      </w:r>
-      <w:proofErr w:type="gramEnd"/>
-      <w:r>
-        <w:rPr>
-          <w:rFonts w:ascii="Times New Roman" w:eastAsia="標楷體" w:hAnsi="Times New Roman" w:cs="Times New Roman" w:hint="eastAsia"/>
-        </w:rPr>
-        <w:t>樣，其中紀錄的理化性質包含</w:t>
+      <w:r>
+        <w:rPr>
+          <w:rFonts w:ascii="Times New Roman" w:eastAsia="標楷體" w:hAnsi="Times New Roman" w:cs="Times New Roman" w:hint="eastAsia"/>
+        </w:rPr>
+        <w:t>系統進行採樣，其中紀錄的理化性質包含</w:t>
       </w:r>
       <w:r>
         <w:rPr>
@@ -523,19 +475,11 @@
         </w:rPr>
         <w:t xml:space="preserve"> (</w:t>
       </w:r>
-      <w:proofErr w:type="gramStart"/>
       <w:r>
         <w:rPr>
           <w:rFonts w:ascii="Times New Roman" w:hAnsi="Times New Roman" w:cs="Times New Roman"/>
         </w:rPr>
-        <w:t>g(</w:t>
-      </w:r>
-      <w:proofErr w:type="gramEnd"/>
-      <w:r>
-        <w:rPr>
-          <w:rFonts w:ascii="Times New Roman" w:hAnsi="Times New Roman" w:cs="Times New Roman"/>
-        </w:rPr>
-        <w:t>tartaric acid)/dm³</w:t>
+        <w:t>g(tartaric acid)/dm³</w:t>
       </w:r>
       <w:r>
         <w:rPr>
@@ -680,7 +624,7 @@
       <w:pPr>
         <w:ind w:firstLine="480"/>
         <w:rPr>
-          <w:rFonts w:ascii="Times New Roman" w:eastAsia="標楷體" w:hAnsi="Times New Roman" w:cs="Times New Roman" w:hint="eastAsia"/>
+          <w:rFonts w:ascii="Times New Roman" w:eastAsia="標楷體" w:hAnsi="Times New Roman" w:cs="Times New Roman"/>
         </w:rPr>
       </w:pPr>
       <w:r>
@@ -725,7 +669,7 @@
       <w:pPr>
         <w:ind w:firstLine="480"/>
         <w:rPr>
-          <w:rFonts w:ascii="Times New Roman" w:eastAsia="標楷體" w:hAnsi="Times New Roman" w:cs="Times New Roman" w:hint="eastAsia"/>
+          <w:rFonts w:ascii="Times New Roman" w:eastAsia="標楷體" w:hAnsi="Times New Roman" w:cs="Times New Roman"/>
         </w:rPr>
       </w:pPr>
       <w:r>
@@ -800,14 +744,12 @@
         </w:rPr>
         <w:t>及</w:t>
       </w:r>
-      <w:proofErr w:type="spellStart"/>
       <w:r>
         <w:rPr>
           <w:rFonts w:ascii="Times New Roman" w:eastAsia="標楷體" w:hAnsi="Times New Roman" w:cs="Times New Roman" w:hint="eastAsia"/>
         </w:rPr>
         <w:t>Adaboost</w:t>
       </w:r>
-      <w:proofErr w:type="spellEnd"/>
       <w:r>
         <w:rPr>
           <w:rFonts w:ascii="Times New Roman" w:eastAsia="標楷體" w:hAnsi="Times New Roman" w:cs="Times New Roman" w:hint="eastAsia"/>
@@ -838,7 +780,7 @@
         <w:pStyle w:val="ListParagraph"/>
         <w:ind w:leftChars="0"/>
         <w:rPr>
-          <w:rFonts w:ascii="Times New Roman" w:eastAsia="標楷體" w:hAnsi="Times New Roman" w:cs="Times New Roman" w:hint="eastAsia"/>
+          <w:rFonts w:ascii="Times New Roman" w:eastAsia="標楷體" w:hAnsi="Times New Roman" w:cs="Times New Roman"/>
         </w:rPr>
       </w:pPr>
       <w:r>

</xml_diff>